<commit_message>
datebase  script first version
</commit_message>
<xml_diff>
--- a/需求规格说明书.docx
+++ b/需求规格说明书.docx
@@ -15841,8 +15841,6 @@
           </wp:inline>
         </w:drawing>
       </w:r>
-      <w:bookmarkStart w:id="4" w:name="_GoBack"/>
-      <w:bookmarkEnd w:id="4"/>
     </w:p>
     <w:p>
       <w:pPr>
@@ -18781,6 +18779,15 @@
               </w:rPr>
               <w:t>基本表英文名称：Transaction</w:t>
             </w:r>
+            <w:r>
+              <w:rPr>
+                <w:rFonts w:ascii="宋体" w:hAnsi="宋体" w:hint="eastAsia"/>
+                <w:kern w:val="0"/>
+                <w:sz w:val="20"/>
+                <w:szCs w:val="20"/>
+              </w:rPr>
+              <w:t>s</w:t>
+            </w:r>
           </w:p>
         </w:tc>
       </w:tr>
@@ -20391,14 +20398,16 @@
             <w:pPr>
               <w:rPr>
                 <w:rFonts w:ascii="宋体" w:hAnsi="宋体"/>
-                <w:kern w:val="0"/>
-                <w:sz w:val="20"/>
-                <w:szCs w:val="20"/>
-              </w:rPr>
-            </w:pPr>
-            <w:r>
-              <w:rPr>
-                <w:rFonts w:ascii="宋体" w:hAnsi="宋体" w:hint="eastAsia"/>
+                <w:strike/>
+                <w:kern w:val="0"/>
+                <w:sz w:val="20"/>
+                <w:szCs w:val="20"/>
+              </w:rPr>
+            </w:pPr>
+            <w:r>
+              <w:rPr>
+                <w:rFonts w:ascii="宋体" w:hAnsi="宋体" w:hint="eastAsia"/>
+                <w:strike/>
                 <w:kern w:val="0"/>
                 <w:sz w:val="20"/>
                 <w:szCs w:val="20"/>
@@ -20418,14 +20427,16 @@
             <w:pPr>
               <w:rPr>
                 <w:rFonts w:ascii="宋体" w:hAnsi="宋体"/>
-                <w:kern w:val="0"/>
-                <w:sz w:val="20"/>
-                <w:szCs w:val="20"/>
-              </w:rPr>
-            </w:pPr>
-            <w:r>
-              <w:rPr>
-                <w:rFonts w:ascii="宋体" w:hAnsi="宋体" w:hint="eastAsia"/>
+                <w:strike/>
+                <w:kern w:val="0"/>
+                <w:sz w:val="20"/>
+                <w:szCs w:val="20"/>
+              </w:rPr>
+            </w:pPr>
+            <w:r>
+              <w:rPr>
+                <w:rFonts w:ascii="宋体" w:hAnsi="宋体" w:hint="eastAsia"/>
+                <w:strike/>
                 <w:kern w:val="0"/>
                 <w:sz w:val="20"/>
                 <w:szCs w:val="20"/>
@@ -20435,6 +20446,7 @@
             <w:r>
               <w:rPr>
                 <w:rFonts w:ascii="宋体" w:hAnsi="宋体"/>
+                <w:strike/>
                 <w:kern w:val="0"/>
                 <w:sz w:val="20"/>
                 <w:szCs w:val="20"/>
@@ -20444,6 +20456,7 @@
             <w:r>
               <w:rPr>
                 <w:rFonts w:ascii="宋体" w:hAnsi="宋体" w:hint="eastAsia"/>
+                <w:strike/>
                 <w:kern w:val="0"/>
                 <w:sz w:val="20"/>
                 <w:szCs w:val="20"/>
@@ -20463,14 +20476,16 @@
             <w:pPr>
               <w:rPr>
                 <w:rFonts w:ascii="宋体" w:hAnsi="宋体"/>
-                <w:kern w:val="0"/>
-                <w:sz w:val="20"/>
-                <w:szCs w:val="20"/>
-              </w:rPr>
-            </w:pPr>
-            <w:r>
-              <w:rPr>
-                <w:rFonts w:ascii="宋体" w:hAnsi="宋体" w:hint="eastAsia"/>
+                <w:strike/>
+                <w:kern w:val="0"/>
+                <w:sz w:val="20"/>
+                <w:szCs w:val="20"/>
+              </w:rPr>
+            </w:pPr>
+            <w:r>
+              <w:rPr>
+                <w:rFonts w:ascii="宋体" w:hAnsi="宋体" w:hint="eastAsia"/>
+                <w:strike/>
                 <w:kern w:val="0"/>
                 <w:sz w:val="20"/>
                 <w:szCs w:val="20"/>
@@ -20488,14 +20503,16 @@
             <w:pPr>
               <w:rPr>
                 <w:rFonts w:ascii="宋体" w:hAnsi="宋体"/>
-                <w:kern w:val="0"/>
-                <w:sz w:val="20"/>
-                <w:szCs w:val="20"/>
-              </w:rPr>
-            </w:pPr>
-            <w:r>
-              <w:rPr>
-                <w:rFonts w:ascii="宋体" w:hAnsi="宋体" w:hint="eastAsia"/>
+                <w:strike/>
+                <w:kern w:val="0"/>
+                <w:sz w:val="20"/>
+                <w:szCs w:val="20"/>
+              </w:rPr>
+            </w:pPr>
+            <w:r>
+              <w:rPr>
+                <w:rFonts w:ascii="宋体" w:hAnsi="宋体" w:hint="eastAsia"/>
+                <w:strike/>
                 <w:kern w:val="0"/>
                 <w:sz w:val="20"/>
                 <w:szCs w:val="20"/>
@@ -20513,14 +20530,16 @@
             <w:pPr>
               <w:rPr>
                 <w:rFonts w:ascii="宋体" w:hAnsi="宋体"/>
-                <w:kern w:val="0"/>
-                <w:sz w:val="20"/>
-                <w:szCs w:val="20"/>
-              </w:rPr>
-            </w:pPr>
-            <w:r>
-              <w:rPr>
-                <w:rFonts w:ascii="宋体" w:hAnsi="宋体" w:hint="eastAsia"/>
+                <w:strike/>
+                <w:kern w:val="0"/>
+                <w:sz w:val="20"/>
+                <w:szCs w:val="20"/>
+              </w:rPr>
+            </w:pPr>
+            <w:r>
+              <w:rPr>
+                <w:rFonts w:ascii="宋体" w:hAnsi="宋体" w:hint="eastAsia"/>
+                <w:strike/>
                 <w:kern w:val="0"/>
                 <w:sz w:val="20"/>
                 <w:szCs w:val="20"/>
@@ -20538,14 +20557,16 @@
             <w:pPr>
               <w:rPr>
                 <w:rFonts w:ascii="宋体" w:hAnsi="宋体"/>
-                <w:kern w:val="0"/>
-                <w:sz w:val="20"/>
-                <w:szCs w:val="20"/>
-              </w:rPr>
-            </w:pPr>
-            <w:r>
-              <w:rPr>
-                <w:rFonts w:ascii="宋体" w:hAnsi="宋体" w:hint="eastAsia"/>
+                <w:strike/>
+                <w:kern w:val="0"/>
+                <w:sz w:val="20"/>
+                <w:szCs w:val="20"/>
+              </w:rPr>
+            </w:pPr>
+            <w:r>
+              <w:rPr>
+                <w:rFonts w:ascii="宋体" w:hAnsi="宋体" w:hint="eastAsia"/>
+                <w:strike/>
                 <w:kern w:val="0"/>
                 <w:sz w:val="20"/>
                 <w:szCs w:val="20"/>
@@ -20563,14 +20584,16 @@
             <w:pPr>
               <w:rPr>
                 <w:rFonts w:ascii="宋体" w:hAnsi="宋体"/>
-                <w:kern w:val="0"/>
-                <w:sz w:val="20"/>
-                <w:szCs w:val="20"/>
-              </w:rPr>
-            </w:pPr>
-            <w:r>
-              <w:rPr>
-                <w:rFonts w:ascii="宋体" w:hAnsi="宋体" w:hint="eastAsia"/>
+                <w:strike/>
+                <w:kern w:val="0"/>
+                <w:sz w:val="20"/>
+                <w:szCs w:val="20"/>
+              </w:rPr>
+            </w:pPr>
+            <w:r>
+              <w:rPr>
+                <w:rFonts w:ascii="宋体" w:hAnsi="宋体" w:hint="eastAsia"/>
+                <w:strike/>
                 <w:kern w:val="0"/>
                 <w:sz w:val="20"/>
                 <w:szCs w:val="20"/>
@@ -20588,14 +20611,16 @@
             <w:pPr>
               <w:rPr>
                 <w:rFonts w:ascii="宋体" w:hAnsi="宋体"/>
-                <w:kern w:val="0"/>
-                <w:sz w:val="20"/>
-                <w:szCs w:val="20"/>
-              </w:rPr>
-            </w:pPr>
-            <w:r>
-              <w:rPr>
-                <w:rFonts w:ascii="宋体" w:hAnsi="宋体" w:hint="eastAsia"/>
+                <w:strike/>
+                <w:kern w:val="0"/>
+                <w:sz w:val="20"/>
+                <w:szCs w:val="20"/>
+              </w:rPr>
+            </w:pPr>
+            <w:r>
+              <w:rPr>
+                <w:rFonts w:ascii="宋体" w:hAnsi="宋体" w:hint="eastAsia"/>
+                <w:strike/>
                 <w:kern w:val="0"/>
                 <w:sz w:val="20"/>
                 <w:szCs w:val="20"/>
@@ -20614,14 +20639,16 @@
             <w:pPr>
               <w:rPr>
                 <w:rFonts w:ascii="宋体" w:hAnsi="宋体"/>
-                <w:kern w:val="0"/>
-                <w:sz w:val="20"/>
-                <w:szCs w:val="20"/>
-              </w:rPr>
-            </w:pPr>
-            <w:r>
-              <w:rPr>
-                <w:rFonts w:ascii="宋体" w:hAnsi="宋体" w:hint="eastAsia"/>
+                <w:strike/>
+                <w:kern w:val="0"/>
+                <w:sz w:val="20"/>
+                <w:szCs w:val="20"/>
+              </w:rPr>
+            </w:pPr>
+            <w:r>
+              <w:rPr>
+                <w:rFonts w:ascii="宋体" w:hAnsi="宋体" w:hint="eastAsia"/>
+                <w:strike/>
                 <w:kern w:val="0"/>
                 <w:sz w:val="20"/>
                 <w:szCs w:val="20"/>
@@ -20631,6 +20658,7 @@
             <w:r>
               <w:rPr>
                 <w:rFonts w:ascii="宋体" w:hAnsi="宋体"/>
+                <w:strike/>
                 <w:kern w:val="0"/>
                 <w:sz w:val="20"/>
                 <w:szCs w:val="20"/>
@@ -20640,6 +20668,7 @@
             <w:r>
               <w:rPr>
                 <w:rFonts w:ascii="宋体" w:hAnsi="宋体" w:hint="eastAsia"/>
+                <w:strike/>
                 <w:kern w:val="0"/>
                 <w:sz w:val="20"/>
                 <w:szCs w:val="20"/>
@@ -20656,14 +20685,16 @@
             <w:pPr>
               <w:rPr>
                 <w:rFonts w:ascii="宋体" w:hAnsi="宋体"/>
-                <w:kern w:val="0"/>
-                <w:sz w:val="20"/>
-                <w:szCs w:val="20"/>
-              </w:rPr>
-            </w:pPr>
-            <w:r>
-              <w:rPr>
-                <w:rFonts w:ascii="宋体" w:hAnsi="宋体" w:hint="eastAsia"/>
+                <w:strike/>
+                <w:kern w:val="0"/>
+                <w:sz w:val="20"/>
+                <w:szCs w:val="20"/>
+              </w:rPr>
+            </w:pPr>
+            <w:r>
+              <w:rPr>
+                <w:rFonts w:ascii="宋体" w:hAnsi="宋体" w:hint="eastAsia"/>
+                <w:strike/>
                 <w:kern w:val="0"/>
                 <w:sz w:val="20"/>
                 <w:szCs w:val="20"/>
@@ -20680,14 +20711,16 @@
             <w:pPr>
               <w:rPr>
                 <w:rFonts w:ascii="宋体" w:hAnsi="宋体"/>
-                <w:kern w:val="0"/>
-                <w:sz w:val="20"/>
-                <w:szCs w:val="20"/>
-              </w:rPr>
-            </w:pPr>
-            <w:r>
-              <w:rPr>
-                <w:rFonts w:ascii="宋体" w:hAnsi="宋体" w:hint="eastAsia"/>
+                <w:strike/>
+                <w:kern w:val="0"/>
+                <w:sz w:val="20"/>
+                <w:szCs w:val="20"/>
+              </w:rPr>
+            </w:pPr>
+            <w:r>
+              <w:rPr>
+                <w:rFonts w:ascii="宋体" w:hAnsi="宋体" w:hint="eastAsia"/>
+                <w:strike/>
                 <w:kern w:val="0"/>
                 <w:sz w:val="20"/>
                 <w:szCs w:val="20"/>
@@ -20704,6 +20737,7 @@
             <w:pPr>
               <w:rPr>
                 <w:rFonts w:ascii="宋体" w:hAnsi="宋体"/>
+                <w:strike/>
                 <w:kern w:val="0"/>
                 <w:sz w:val="20"/>
                 <w:szCs w:val="20"/>
@@ -20719,14 +20753,16 @@
             <w:pPr>
               <w:rPr>
                 <w:rFonts w:ascii="宋体" w:hAnsi="宋体"/>
-                <w:kern w:val="0"/>
-                <w:sz w:val="20"/>
-                <w:szCs w:val="20"/>
-              </w:rPr>
-            </w:pPr>
-            <w:r>
-              <w:rPr>
-                <w:rFonts w:ascii="宋体" w:hAnsi="宋体" w:hint="eastAsia"/>
+                <w:strike/>
+                <w:kern w:val="0"/>
+                <w:sz w:val="20"/>
+                <w:szCs w:val="20"/>
+              </w:rPr>
+            </w:pPr>
+            <w:r>
+              <w:rPr>
+                <w:rFonts w:ascii="宋体" w:hAnsi="宋体" w:hint="eastAsia"/>
+                <w:strike/>
                 <w:kern w:val="0"/>
                 <w:sz w:val="20"/>
                 <w:szCs w:val="20"/>
@@ -20743,14 +20779,16 @@
             <w:pPr>
               <w:rPr>
                 <w:rFonts w:ascii="宋体" w:hAnsi="宋体"/>
-                <w:kern w:val="0"/>
-                <w:sz w:val="20"/>
-                <w:szCs w:val="20"/>
-              </w:rPr>
-            </w:pPr>
-            <w:r>
-              <w:rPr>
-                <w:rFonts w:ascii="宋体" w:hAnsi="宋体" w:hint="eastAsia"/>
+                <w:strike/>
+                <w:kern w:val="0"/>
+                <w:sz w:val="20"/>
+                <w:szCs w:val="20"/>
+              </w:rPr>
+            </w:pPr>
+            <w:r>
+              <w:rPr>
+                <w:rFonts w:ascii="宋体" w:hAnsi="宋体" w:hint="eastAsia"/>
+                <w:strike/>
                 <w:kern w:val="0"/>
                 <w:sz w:val="20"/>
                 <w:szCs w:val="20"/>
@@ -20769,14 +20807,16 @@
             <w:pPr>
               <w:rPr>
                 <w:rFonts w:ascii="宋体" w:hAnsi="宋体"/>
-                <w:kern w:val="0"/>
-                <w:sz w:val="20"/>
-                <w:szCs w:val="20"/>
-              </w:rPr>
-            </w:pPr>
-            <w:r>
-              <w:rPr>
-                <w:rFonts w:ascii="宋体" w:hAnsi="宋体" w:hint="eastAsia"/>
+                <w:strike/>
+                <w:kern w:val="0"/>
+                <w:sz w:val="20"/>
+                <w:szCs w:val="20"/>
+              </w:rPr>
+            </w:pPr>
+            <w:r>
+              <w:rPr>
+                <w:rFonts w:ascii="宋体" w:hAnsi="宋体" w:hint="eastAsia"/>
+                <w:strike/>
                 <w:kern w:val="0"/>
                 <w:sz w:val="20"/>
                 <w:szCs w:val="20"/>
@@ -20793,14 +20833,16 @@
             <w:pPr>
               <w:rPr>
                 <w:rFonts w:ascii="宋体" w:hAnsi="宋体"/>
-                <w:kern w:val="0"/>
-                <w:sz w:val="20"/>
-                <w:szCs w:val="20"/>
-              </w:rPr>
-            </w:pPr>
-            <w:r>
-              <w:rPr>
-                <w:rFonts w:ascii="宋体" w:hAnsi="宋体" w:hint="eastAsia"/>
+                <w:strike/>
+                <w:kern w:val="0"/>
+                <w:sz w:val="20"/>
+                <w:szCs w:val="20"/>
+              </w:rPr>
+            </w:pPr>
+            <w:r>
+              <w:rPr>
+                <w:rFonts w:ascii="宋体" w:hAnsi="宋体" w:hint="eastAsia"/>
+                <w:strike/>
                 <w:kern w:val="0"/>
                 <w:sz w:val="20"/>
                 <w:szCs w:val="20"/>
@@ -20817,14 +20859,16 @@
             <w:pPr>
               <w:rPr>
                 <w:rFonts w:ascii="宋体" w:hAnsi="宋体"/>
-                <w:kern w:val="0"/>
-                <w:sz w:val="20"/>
-                <w:szCs w:val="20"/>
-              </w:rPr>
-            </w:pPr>
-            <w:r>
-              <w:rPr>
-                <w:rFonts w:ascii="宋体" w:hAnsi="宋体" w:hint="eastAsia"/>
+                <w:strike/>
+                <w:kern w:val="0"/>
+                <w:sz w:val="20"/>
+                <w:szCs w:val="20"/>
+              </w:rPr>
+            </w:pPr>
+            <w:r>
+              <w:rPr>
+                <w:rFonts w:ascii="宋体" w:hAnsi="宋体" w:hint="eastAsia"/>
+                <w:strike/>
                 <w:kern w:val="0"/>
                 <w:sz w:val="20"/>
                 <w:szCs w:val="20"/>
@@ -20841,14 +20885,16 @@
             <w:pPr>
               <w:rPr>
                 <w:rFonts w:ascii="宋体" w:hAnsi="宋体"/>
-                <w:kern w:val="0"/>
-                <w:sz w:val="20"/>
-                <w:szCs w:val="20"/>
-              </w:rPr>
-            </w:pPr>
-            <w:r>
-              <w:rPr>
-                <w:rFonts w:ascii="宋体" w:hAnsi="宋体" w:hint="eastAsia"/>
+                <w:strike/>
+                <w:kern w:val="0"/>
+                <w:sz w:val="20"/>
+                <w:szCs w:val="20"/>
+              </w:rPr>
+            </w:pPr>
+            <w:r>
+              <w:rPr>
+                <w:rFonts w:ascii="宋体" w:hAnsi="宋体" w:hint="eastAsia"/>
+                <w:strike/>
                 <w:kern w:val="0"/>
                 <w:sz w:val="20"/>
                 <w:szCs w:val="20"/>
@@ -20865,14 +20911,16 @@
             <w:pPr>
               <w:rPr>
                 <w:rFonts w:ascii="宋体" w:hAnsi="宋体"/>
-                <w:kern w:val="0"/>
-                <w:sz w:val="20"/>
-                <w:szCs w:val="20"/>
-              </w:rPr>
-            </w:pPr>
-            <w:r>
-              <w:rPr>
-                <w:rFonts w:ascii="宋体" w:hAnsi="宋体" w:hint="eastAsia"/>
+                <w:strike/>
+                <w:kern w:val="0"/>
+                <w:sz w:val="20"/>
+                <w:szCs w:val="20"/>
+              </w:rPr>
+            </w:pPr>
+            <w:r>
+              <w:rPr>
+                <w:rFonts w:ascii="宋体" w:hAnsi="宋体" w:hint="eastAsia"/>
+                <w:strike/>
                 <w:kern w:val="0"/>
                 <w:sz w:val="20"/>
                 <w:szCs w:val="20"/>
@@ -20889,6 +20937,7 @@
             <w:pPr>
               <w:rPr>
                 <w:rFonts w:ascii="宋体" w:hAnsi="宋体"/>
+                <w:strike/>
                 <w:kern w:val="0"/>
                 <w:sz w:val="20"/>
                 <w:szCs w:val="20"/>
@@ -20902,6 +20951,7 @@
       <w:pPr>
         <w:rPr>
           <w:rFonts w:ascii="宋体" w:hAnsi="宋体"/>
+          <w:strike/>
         </w:rPr>
       </w:pPr>
     </w:p>
@@ -20909,6 +20959,7 @@
       <w:pPr>
         <w:rPr>
           <w:rFonts w:ascii="宋体" w:hAnsi="宋体"/>
+          <w:strike/>
         </w:rPr>
       </w:pPr>
     </w:p>
@@ -20937,14 +20988,16 @@
             <w:pPr>
               <w:rPr>
                 <w:rFonts w:ascii="宋体" w:hAnsi="宋体"/>
-                <w:kern w:val="0"/>
-                <w:sz w:val="20"/>
-                <w:szCs w:val="20"/>
-              </w:rPr>
-            </w:pPr>
-            <w:r>
-              <w:rPr>
-                <w:rFonts w:ascii="宋体" w:hAnsi="宋体" w:hint="eastAsia"/>
+                <w:strike/>
+                <w:kern w:val="0"/>
+                <w:sz w:val="20"/>
+                <w:szCs w:val="20"/>
+              </w:rPr>
+            </w:pPr>
+            <w:r>
+              <w:rPr>
+                <w:rFonts w:ascii="宋体" w:hAnsi="宋体" w:hint="eastAsia"/>
+                <w:strike/>
                 <w:kern w:val="0"/>
                 <w:sz w:val="20"/>
                 <w:szCs w:val="20"/>
@@ -20964,14 +21017,16 @@
             <w:pPr>
               <w:rPr>
                 <w:rFonts w:ascii="宋体" w:hAnsi="宋体"/>
-                <w:kern w:val="0"/>
-                <w:sz w:val="20"/>
-                <w:szCs w:val="20"/>
-              </w:rPr>
-            </w:pPr>
-            <w:r>
-              <w:rPr>
-                <w:rFonts w:ascii="宋体" w:hAnsi="宋体" w:hint="eastAsia"/>
+                <w:strike/>
+                <w:kern w:val="0"/>
+                <w:sz w:val="20"/>
+                <w:szCs w:val="20"/>
+              </w:rPr>
+            </w:pPr>
+            <w:r>
+              <w:rPr>
+                <w:rFonts w:ascii="宋体" w:hAnsi="宋体" w:hint="eastAsia"/>
+                <w:strike/>
                 <w:kern w:val="0"/>
                 <w:sz w:val="20"/>
                 <w:szCs w:val="20"/>
@@ -20982,6 +21037,7 @@
             <w:r>
               <w:rPr>
                 <w:rFonts w:ascii="宋体" w:hAnsi="宋体"/>
+                <w:strike/>
                 <w:kern w:val="0"/>
                 <w:sz w:val="20"/>
                 <w:szCs w:val="20"/>
@@ -21001,14 +21057,16 @@
             <w:pPr>
               <w:rPr>
                 <w:rFonts w:ascii="宋体" w:hAnsi="宋体"/>
-                <w:kern w:val="0"/>
-                <w:sz w:val="20"/>
-                <w:szCs w:val="20"/>
-              </w:rPr>
-            </w:pPr>
-            <w:r>
-              <w:rPr>
-                <w:rFonts w:ascii="宋体" w:hAnsi="宋体" w:hint="eastAsia"/>
+                <w:strike/>
+                <w:kern w:val="0"/>
+                <w:sz w:val="20"/>
+                <w:szCs w:val="20"/>
+              </w:rPr>
+            </w:pPr>
+            <w:r>
+              <w:rPr>
+                <w:rFonts w:ascii="宋体" w:hAnsi="宋体" w:hint="eastAsia"/>
+                <w:strike/>
                 <w:kern w:val="0"/>
                 <w:sz w:val="20"/>
                 <w:szCs w:val="20"/>
@@ -21026,14 +21084,16 @@
             <w:pPr>
               <w:rPr>
                 <w:rFonts w:ascii="宋体" w:hAnsi="宋体"/>
-                <w:kern w:val="0"/>
-                <w:sz w:val="20"/>
-                <w:szCs w:val="20"/>
-              </w:rPr>
-            </w:pPr>
-            <w:r>
-              <w:rPr>
-                <w:rFonts w:ascii="宋体" w:hAnsi="宋体" w:hint="eastAsia"/>
+                <w:strike/>
+                <w:kern w:val="0"/>
+                <w:sz w:val="20"/>
+                <w:szCs w:val="20"/>
+              </w:rPr>
+            </w:pPr>
+            <w:r>
+              <w:rPr>
+                <w:rFonts w:ascii="宋体" w:hAnsi="宋体" w:hint="eastAsia"/>
+                <w:strike/>
                 <w:kern w:val="0"/>
                 <w:sz w:val="20"/>
                 <w:szCs w:val="20"/>
@@ -21051,14 +21111,16 @@
             <w:pPr>
               <w:rPr>
                 <w:rFonts w:ascii="宋体" w:hAnsi="宋体"/>
-                <w:kern w:val="0"/>
-                <w:sz w:val="20"/>
-                <w:szCs w:val="20"/>
-              </w:rPr>
-            </w:pPr>
-            <w:r>
-              <w:rPr>
-                <w:rFonts w:ascii="宋体" w:hAnsi="宋体" w:hint="eastAsia"/>
+                <w:strike/>
+                <w:kern w:val="0"/>
+                <w:sz w:val="20"/>
+                <w:szCs w:val="20"/>
+              </w:rPr>
+            </w:pPr>
+            <w:r>
+              <w:rPr>
+                <w:rFonts w:ascii="宋体" w:hAnsi="宋体" w:hint="eastAsia"/>
+                <w:strike/>
                 <w:kern w:val="0"/>
                 <w:sz w:val="20"/>
                 <w:szCs w:val="20"/>
@@ -21076,14 +21138,16 @@
             <w:pPr>
               <w:rPr>
                 <w:rFonts w:ascii="宋体" w:hAnsi="宋体"/>
-                <w:kern w:val="0"/>
-                <w:sz w:val="20"/>
-                <w:szCs w:val="20"/>
-              </w:rPr>
-            </w:pPr>
-            <w:r>
-              <w:rPr>
-                <w:rFonts w:ascii="宋体" w:hAnsi="宋体" w:hint="eastAsia"/>
+                <w:strike/>
+                <w:kern w:val="0"/>
+                <w:sz w:val="20"/>
+                <w:szCs w:val="20"/>
+              </w:rPr>
+            </w:pPr>
+            <w:r>
+              <w:rPr>
+                <w:rFonts w:ascii="宋体" w:hAnsi="宋体" w:hint="eastAsia"/>
+                <w:strike/>
                 <w:kern w:val="0"/>
                 <w:sz w:val="20"/>
                 <w:szCs w:val="20"/>
@@ -21101,14 +21165,16 @@
             <w:pPr>
               <w:rPr>
                 <w:rFonts w:ascii="宋体" w:hAnsi="宋体"/>
-                <w:kern w:val="0"/>
-                <w:sz w:val="20"/>
-                <w:szCs w:val="20"/>
-              </w:rPr>
-            </w:pPr>
-            <w:r>
-              <w:rPr>
-                <w:rFonts w:ascii="宋体" w:hAnsi="宋体" w:hint="eastAsia"/>
+                <w:strike/>
+                <w:kern w:val="0"/>
+                <w:sz w:val="20"/>
+                <w:szCs w:val="20"/>
+              </w:rPr>
+            </w:pPr>
+            <w:r>
+              <w:rPr>
+                <w:rFonts w:ascii="宋体" w:hAnsi="宋体" w:hint="eastAsia"/>
+                <w:strike/>
                 <w:kern w:val="0"/>
                 <w:sz w:val="20"/>
                 <w:szCs w:val="20"/>
@@ -21126,14 +21192,16 @@
             <w:pPr>
               <w:rPr>
                 <w:rFonts w:ascii="宋体" w:hAnsi="宋体"/>
-                <w:kern w:val="0"/>
-                <w:sz w:val="20"/>
-                <w:szCs w:val="20"/>
-              </w:rPr>
-            </w:pPr>
-            <w:r>
-              <w:rPr>
-                <w:rFonts w:ascii="宋体" w:hAnsi="宋体" w:hint="eastAsia"/>
+                <w:strike/>
+                <w:kern w:val="0"/>
+                <w:sz w:val="20"/>
+                <w:szCs w:val="20"/>
+              </w:rPr>
+            </w:pPr>
+            <w:r>
+              <w:rPr>
+                <w:rFonts w:ascii="宋体" w:hAnsi="宋体" w:hint="eastAsia"/>
+                <w:strike/>
                 <w:kern w:val="0"/>
                 <w:sz w:val="20"/>
                 <w:szCs w:val="20"/>
@@ -21152,14 +21220,16 @@
             <w:pPr>
               <w:rPr>
                 <w:rFonts w:ascii="宋体" w:hAnsi="宋体"/>
-                <w:kern w:val="0"/>
-                <w:sz w:val="20"/>
-                <w:szCs w:val="20"/>
-              </w:rPr>
-            </w:pPr>
-            <w:r>
-              <w:rPr>
-                <w:rFonts w:ascii="宋体" w:hAnsi="宋体" w:hint="eastAsia"/>
+                <w:strike/>
+                <w:kern w:val="0"/>
+                <w:sz w:val="20"/>
+                <w:szCs w:val="20"/>
+              </w:rPr>
+            </w:pPr>
+            <w:r>
+              <w:rPr>
+                <w:rFonts w:ascii="宋体" w:hAnsi="宋体" w:hint="eastAsia"/>
+                <w:strike/>
                 <w:kern w:val="0"/>
                 <w:sz w:val="20"/>
                 <w:szCs w:val="20"/>
@@ -21169,6 +21239,7 @@
             <w:r>
               <w:rPr>
                 <w:rFonts w:ascii="宋体" w:hAnsi="宋体"/>
+                <w:strike/>
                 <w:kern w:val="0"/>
                 <w:sz w:val="20"/>
                 <w:szCs w:val="20"/>
@@ -21178,6 +21249,7 @@
             <w:r>
               <w:rPr>
                 <w:rFonts w:ascii="宋体" w:hAnsi="宋体" w:hint="eastAsia"/>
+                <w:strike/>
                 <w:kern w:val="0"/>
                 <w:sz w:val="20"/>
                 <w:szCs w:val="20"/>
@@ -21194,14 +21266,16 @@
             <w:pPr>
               <w:rPr>
                 <w:rFonts w:ascii="宋体" w:hAnsi="宋体"/>
-                <w:kern w:val="0"/>
-                <w:sz w:val="20"/>
-                <w:szCs w:val="20"/>
-              </w:rPr>
-            </w:pPr>
-            <w:r>
-              <w:rPr>
-                <w:rFonts w:ascii="宋体" w:hAnsi="宋体" w:hint="eastAsia"/>
+                <w:strike/>
+                <w:kern w:val="0"/>
+                <w:sz w:val="20"/>
+                <w:szCs w:val="20"/>
+              </w:rPr>
+            </w:pPr>
+            <w:r>
+              <w:rPr>
+                <w:rFonts w:ascii="宋体" w:hAnsi="宋体" w:hint="eastAsia"/>
+                <w:strike/>
                 <w:kern w:val="0"/>
                 <w:sz w:val="20"/>
                 <w:szCs w:val="20"/>
@@ -21218,14 +21292,16 @@
             <w:pPr>
               <w:rPr>
                 <w:rFonts w:ascii="宋体" w:hAnsi="宋体"/>
-                <w:kern w:val="0"/>
-                <w:sz w:val="20"/>
-                <w:szCs w:val="20"/>
-              </w:rPr>
-            </w:pPr>
-            <w:r>
-              <w:rPr>
-                <w:rFonts w:ascii="宋体" w:hAnsi="宋体" w:hint="eastAsia"/>
+                <w:strike/>
+                <w:kern w:val="0"/>
+                <w:sz w:val="20"/>
+                <w:szCs w:val="20"/>
+              </w:rPr>
+            </w:pPr>
+            <w:r>
+              <w:rPr>
+                <w:rFonts w:ascii="宋体" w:hAnsi="宋体" w:hint="eastAsia"/>
+                <w:strike/>
                 <w:kern w:val="0"/>
                 <w:sz w:val="20"/>
                 <w:szCs w:val="20"/>
@@ -21242,6 +21318,7 @@
             <w:pPr>
               <w:rPr>
                 <w:rFonts w:ascii="宋体" w:hAnsi="宋体"/>
+                <w:strike/>
                 <w:kern w:val="0"/>
                 <w:sz w:val="20"/>
                 <w:szCs w:val="20"/>
@@ -21257,14 +21334,16 @@
             <w:pPr>
               <w:rPr>
                 <w:rFonts w:ascii="宋体" w:hAnsi="宋体"/>
-                <w:kern w:val="0"/>
-                <w:sz w:val="20"/>
-                <w:szCs w:val="20"/>
-              </w:rPr>
-            </w:pPr>
-            <w:r>
-              <w:rPr>
-                <w:rFonts w:ascii="宋体" w:hAnsi="宋体" w:hint="eastAsia"/>
+                <w:strike/>
+                <w:kern w:val="0"/>
+                <w:sz w:val="20"/>
+                <w:szCs w:val="20"/>
+              </w:rPr>
+            </w:pPr>
+            <w:r>
+              <w:rPr>
+                <w:rFonts w:ascii="宋体" w:hAnsi="宋体" w:hint="eastAsia"/>
+                <w:strike/>
                 <w:kern w:val="0"/>
                 <w:sz w:val="20"/>
                 <w:szCs w:val="20"/>
@@ -21281,14 +21360,16 @@
             <w:pPr>
               <w:rPr>
                 <w:rFonts w:ascii="宋体" w:hAnsi="宋体"/>
-                <w:kern w:val="0"/>
-                <w:sz w:val="20"/>
-                <w:szCs w:val="20"/>
-              </w:rPr>
-            </w:pPr>
-            <w:r>
-              <w:rPr>
-                <w:rFonts w:ascii="宋体" w:hAnsi="宋体" w:hint="eastAsia"/>
+                <w:strike/>
+                <w:kern w:val="0"/>
+                <w:sz w:val="20"/>
+                <w:szCs w:val="20"/>
+              </w:rPr>
+            </w:pPr>
+            <w:r>
+              <w:rPr>
+                <w:rFonts w:ascii="宋体" w:hAnsi="宋体" w:hint="eastAsia"/>
+                <w:strike/>
                 <w:kern w:val="0"/>
                 <w:sz w:val="20"/>
                 <w:szCs w:val="20"/>
@@ -21307,14 +21388,16 @@
             <w:pPr>
               <w:rPr>
                 <w:rFonts w:ascii="宋体" w:hAnsi="宋体"/>
-                <w:kern w:val="0"/>
-                <w:sz w:val="20"/>
-                <w:szCs w:val="20"/>
-              </w:rPr>
-            </w:pPr>
-            <w:r>
-              <w:rPr>
-                <w:rFonts w:ascii="宋体" w:hAnsi="宋体" w:hint="eastAsia"/>
+                <w:strike/>
+                <w:kern w:val="0"/>
+                <w:sz w:val="20"/>
+                <w:szCs w:val="20"/>
+              </w:rPr>
+            </w:pPr>
+            <w:r>
+              <w:rPr>
+                <w:rFonts w:ascii="宋体" w:hAnsi="宋体" w:hint="eastAsia"/>
+                <w:strike/>
                 <w:kern w:val="0"/>
                 <w:sz w:val="20"/>
                 <w:szCs w:val="20"/>
@@ -21331,14 +21414,16 @@
             <w:pPr>
               <w:rPr>
                 <w:rFonts w:ascii="宋体" w:hAnsi="宋体"/>
-                <w:kern w:val="0"/>
-                <w:sz w:val="20"/>
-                <w:szCs w:val="20"/>
-              </w:rPr>
-            </w:pPr>
-            <w:r>
-              <w:rPr>
-                <w:rFonts w:ascii="宋体" w:hAnsi="宋体" w:hint="eastAsia"/>
+                <w:strike/>
+                <w:kern w:val="0"/>
+                <w:sz w:val="20"/>
+                <w:szCs w:val="20"/>
+              </w:rPr>
+            </w:pPr>
+            <w:r>
+              <w:rPr>
+                <w:rFonts w:ascii="宋体" w:hAnsi="宋体" w:hint="eastAsia"/>
+                <w:strike/>
                 <w:kern w:val="0"/>
                 <w:sz w:val="20"/>
                 <w:szCs w:val="20"/>
@@ -21355,14 +21440,16 @@
             <w:pPr>
               <w:rPr>
                 <w:rFonts w:ascii="宋体" w:hAnsi="宋体"/>
-                <w:kern w:val="0"/>
-                <w:sz w:val="20"/>
-                <w:szCs w:val="20"/>
-              </w:rPr>
-            </w:pPr>
-            <w:r>
-              <w:rPr>
-                <w:rFonts w:ascii="宋体" w:hAnsi="宋体"/>
+                <w:strike/>
+                <w:kern w:val="0"/>
+                <w:sz w:val="20"/>
+                <w:szCs w:val="20"/>
+              </w:rPr>
+            </w:pPr>
+            <w:r>
+              <w:rPr>
+                <w:rFonts w:ascii="宋体" w:hAnsi="宋体"/>
+                <w:strike/>
                 <w:kern w:val="0"/>
                 <w:sz w:val="20"/>
                 <w:szCs w:val="20"/>
@@ -21372,6 +21459,7 @@
             <w:r>
               <w:rPr>
                 <w:rFonts w:ascii="宋体" w:hAnsi="宋体" w:hint="eastAsia"/>
+                <w:strike/>
                 <w:kern w:val="0"/>
                 <w:sz w:val="20"/>
                 <w:szCs w:val="20"/>
@@ -21388,6 +21476,7 @@
             <w:pPr>
               <w:rPr>
                 <w:rFonts w:ascii="宋体" w:hAnsi="宋体"/>
+                <w:strike/>
                 <w:kern w:val="0"/>
                 <w:sz w:val="20"/>
                 <w:szCs w:val="20"/>
@@ -21403,6 +21492,7 @@
             <w:pPr>
               <w:rPr>
                 <w:rFonts w:ascii="宋体" w:hAnsi="宋体"/>
+                <w:strike/>
                 <w:kern w:val="0"/>
                 <w:sz w:val="20"/>
                 <w:szCs w:val="20"/>
@@ -21418,14 +21508,16 @@
             <w:pPr>
               <w:rPr>
                 <w:rFonts w:ascii="宋体" w:hAnsi="宋体"/>
-                <w:kern w:val="0"/>
-                <w:sz w:val="20"/>
-                <w:szCs w:val="20"/>
-              </w:rPr>
-            </w:pPr>
-            <w:r>
-              <w:rPr>
-                <w:rFonts w:ascii="宋体" w:hAnsi="宋体" w:hint="eastAsia"/>
+                <w:strike/>
+                <w:kern w:val="0"/>
+                <w:sz w:val="20"/>
+                <w:szCs w:val="20"/>
+              </w:rPr>
+            </w:pPr>
+            <w:r>
+              <w:rPr>
+                <w:rFonts w:ascii="宋体" w:hAnsi="宋体" w:hint="eastAsia"/>
+                <w:strike/>
                 <w:kern w:val="0"/>
                 <w:sz w:val="20"/>
                 <w:szCs w:val="20"/>
@@ -21444,14 +21536,16 @@
             <w:pPr>
               <w:rPr>
                 <w:rFonts w:ascii="宋体" w:hAnsi="宋体"/>
-                <w:kern w:val="0"/>
-                <w:sz w:val="20"/>
-                <w:szCs w:val="20"/>
-              </w:rPr>
-            </w:pPr>
-            <w:r>
-              <w:rPr>
-                <w:rFonts w:ascii="宋体" w:hAnsi="宋体" w:hint="eastAsia"/>
+                <w:strike/>
+                <w:kern w:val="0"/>
+                <w:sz w:val="20"/>
+                <w:szCs w:val="20"/>
+              </w:rPr>
+            </w:pPr>
+            <w:r>
+              <w:rPr>
+                <w:rFonts w:ascii="宋体" w:hAnsi="宋体" w:hint="eastAsia"/>
+                <w:strike/>
                 <w:kern w:val="0"/>
                 <w:sz w:val="20"/>
                 <w:szCs w:val="20"/>
@@ -21468,14 +21562,16 @@
             <w:pPr>
               <w:rPr>
                 <w:rFonts w:ascii="宋体" w:hAnsi="宋体"/>
-                <w:kern w:val="0"/>
-                <w:sz w:val="20"/>
-                <w:szCs w:val="20"/>
-              </w:rPr>
-            </w:pPr>
-            <w:r>
-              <w:rPr>
-                <w:rFonts w:ascii="宋体" w:hAnsi="宋体" w:hint="eastAsia"/>
+                <w:strike/>
+                <w:kern w:val="0"/>
+                <w:sz w:val="20"/>
+                <w:szCs w:val="20"/>
+              </w:rPr>
+            </w:pPr>
+            <w:r>
+              <w:rPr>
+                <w:rFonts w:ascii="宋体" w:hAnsi="宋体" w:hint="eastAsia"/>
+                <w:strike/>
                 <w:kern w:val="0"/>
                 <w:sz w:val="20"/>
                 <w:szCs w:val="20"/>
@@ -21492,14 +21588,16 @@
             <w:pPr>
               <w:rPr>
                 <w:rFonts w:ascii="宋体" w:hAnsi="宋体"/>
-                <w:kern w:val="0"/>
-                <w:sz w:val="20"/>
-                <w:szCs w:val="20"/>
-              </w:rPr>
-            </w:pPr>
-            <w:r>
-              <w:rPr>
-                <w:rFonts w:ascii="宋体" w:hAnsi="宋体" w:hint="eastAsia"/>
+                <w:strike/>
+                <w:kern w:val="0"/>
+                <w:sz w:val="20"/>
+                <w:szCs w:val="20"/>
+              </w:rPr>
+            </w:pPr>
+            <w:r>
+              <w:rPr>
+                <w:rFonts w:ascii="宋体" w:hAnsi="宋体" w:hint="eastAsia"/>
+                <w:strike/>
                 <w:kern w:val="0"/>
                 <w:sz w:val="20"/>
                 <w:szCs w:val="20"/>
@@ -21516,14 +21614,16 @@
             <w:pPr>
               <w:rPr>
                 <w:rFonts w:ascii="宋体" w:hAnsi="宋体"/>
-                <w:kern w:val="0"/>
-                <w:sz w:val="20"/>
-                <w:szCs w:val="20"/>
-              </w:rPr>
-            </w:pPr>
-            <w:r>
-              <w:rPr>
-                <w:rFonts w:ascii="宋体" w:hAnsi="宋体" w:hint="eastAsia"/>
+                <w:strike/>
+                <w:kern w:val="0"/>
+                <w:sz w:val="20"/>
+                <w:szCs w:val="20"/>
+              </w:rPr>
+            </w:pPr>
+            <w:r>
+              <w:rPr>
+                <w:rFonts w:ascii="宋体" w:hAnsi="宋体" w:hint="eastAsia"/>
+                <w:strike/>
                 <w:kern w:val="0"/>
                 <w:sz w:val="20"/>
                 <w:szCs w:val="20"/>
@@ -21540,14 +21640,16 @@
             <w:pPr>
               <w:rPr>
                 <w:rFonts w:ascii="宋体" w:hAnsi="宋体"/>
-                <w:kern w:val="0"/>
-                <w:sz w:val="20"/>
-                <w:szCs w:val="20"/>
-              </w:rPr>
-            </w:pPr>
-            <w:r>
-              <w:rPr>
-                <w:rFonts w:ascii="宋体" w:hAnsi="宋体" w:hint="eastAsia"/>
+                <w:strike/>
+                <w:kern w:val="0"/>
+                <w:sz w:val="20"/>
+                <w:szCs w:val="20"/>
+              </w:rPr>
+            </w:pPr>
+            <w:r>
+              <w:rPr>
+                <w:rFonts w:ascii="宋体" w:hAnsi="宋体" w:hint="eastAsia"/>
+                <w:strike/>
                 <w:kern w:val="0"/>
                 <w:sz w:val="20"/>
                 <w:szCs w:val="20"/>
@@ -21564,6 +21666,7 @@
             <w:pPr>
               <w:rPr>
                 <w:rFonts w:ascii="宋体" w:hAnsi="宋体"/>
+                <w:strike/>
                 <w:kern w:val="0"/>
                 <w:sz w:val="20"/>
                 <w:szCs w:val="20"/>
@@ -21655,30 +21758,34 @@
           </w:tcPr>
           <w:p>
             <w:pPr>
+              <w:autoSpaceDE w:val="0"/>
+              <w:autoSpaceDN w:val="0"/>
+              <w:adjustRightInd w:val="0"/>
+              <w:jc w:val="left"/>
+              <w:rPr>
+                <w:rFonts w:ascii="新宋体" w:eastAsia="新宋体" w:hAnsiTheme="minorHAnsi" w:cs="新宋体" w:hint="eastAsia"/>
+                <w:kern w:val="0"/>
+                <w:sz w:val="19"/>
+                <w:szCs w:val="19"/>
+              </w:rPr>
+            </w:pPr>
+            <w:r>
               <w:rPr>
                 <w:rFonts w:ascii="Arial" w:hAnsi="Arial" w:cs="Arial"/>
                 <w:kern w:val="0"/>
                 <w:sz w:val="20"/>
                 <w:szCs w:val="20"/>
               </w:rPr>
-            </w:pPr>
-            <w:r>
-              <w:rPr>
-                <w:rFonts w:ascii="Arial" w:hAnsi="Arial" w:cs="Arial"/>
-                <w:kern w:val="0"/>
-                <w:sz w:val="20"/>
-                <w:szCs w:val="20"/>
-              </w:rPr>
               <w:t>基本表英文名称：</w:t>
             </w:r>
             <w:r>
               <w:rPr>
-                <w:rFonts w:ascii="Arial" w:hAnsi="Arial" w:cs="Arial"/>
-                <w:kern w:val="0"/>
-                <w:sz w:val="20"/>
-                <w:szCs w:val="20"/>
-              </w:rPr>
-              <w:t>Option</w:t>
+                <w:rFonts w:ascii="新宋体" w:eastAsia="新宋体" w:hAnsiTheme="minorHAnsi" w:cs="新宋体"/>
+                <w:kern w:val="0"/>
+                <w:sz w:val="19"/>
+                <w:szCs w:val="19"/>
+              </w:rPr>
+              <w:t>Administrator</w:t>
             </w:r>
           </w:p>
         </w:tc>
@@ -21856,7 +21963,16 @@
                 <w:sz w:val="20"/>
                 <w:szCs w:val="20"/>
               </w:rPr>
-              <w:t>Administrator</w:t>
+              <w:t>Admin</w:t>
+            </w:r>
+            <w:r>
+              <w:rPr>
+                <w:rFonts w:ascii="Arial" w:hAnsi="Arial" w:cs="Arial"/>
+                <w:kern w:val="0"/>
+                <w:sz w:val="20"/>
+                <w:szCs w:val="20"/>
+              </w:rPr>
+              <w:t>_name</w:t>
             </w:r>
           </w:p>
         </w:tc>
@@ -22011,7 +22127,7 @@
                 <w:sz w:val="20"/>
                 <w:szCs w:val="20"/>
               </w:rPr>
-              <w:t>Administrator</w:t>
+              <w:t>Admini</w:t>
             </w:r>
             <w:r>
               <w:rPr>
@@ -22020,7 +22136,7 @@
                 <w:sz w:val="20"/>
                 <w:szCs w:val="20"/>
               </w:rPr>
-              <w:t>_ID</w:t>
+              <w:t>_id</w:t>
             </w:r>
           </w:p>
         </w:tc>
@@ -22168,7 +22284,7 @@
                 <w:szCs w:val="20"/>
               </w:rPr>
             </w:pPr>
-            <w:bookmarkStart w:id="5" w:name="OLE_LINK9" w:colFirst="0" w:colLast="4"/>
+            <w:bookmarkStart w:id="4" w:name="OLE_LINK9" w:colFirst="0" w:colLast="4"/>
             <w:r>
               <w:rPr>
                 <w:rFonts w:ascii="Arial" w:hAnsi="Arial" w:cs="Arial" w:hint="eastAsia"/>
@@ -22176,7 +22292,16 @@
                 <w:sz w:val="20"/>
                 <w:szCs w:val="20"/>
               </w:rPr>
-              <w:t>AdminPassword</w:t>
+              <w:t>Admin</w:t>
+            </w:r>
+            <w:r>
+              <w:rPr>
+                <w:rFonts w:ascii="Arial" w:hAnsi="Arial" w:cs="Arial"/>
+                <w:kern w:val="0"/>
+                <w:sz w:val="20"/>
+                <w:szCs w:val="20"/>
+              </w:rPr>
+              <w:t>_pwd</w:t>
             </w:r>
           </w:p>
         </w:tc>
@@ -22217,7 +22342,7 @@
                 <w:szCs w:val="20"/>
               </w:rPr>
             </w:pPr>
-            <w:bookmarkStart w:id="6" w:name="OLE_LINK7"/>
+            <w:bookmarkStart w:id="5" w:name="OLE_LINK7"/>
             <w:r>
               <w:rPr>
                 <w:rFonts w:ascii="Arial" w:hAnsi="Arial" w:cs="Arial"/>
@@ -22227,12 +22352,62 @@
               </w:rPr>
               <w:t>varchar</w:t>
             </w:r>
+            <w:bookmarkEnd w:id="5"/>
+          </w:p>
+        </w:tc>
+        <w:tc>
+          <w:tcPr>
+            <w:tcW w:w="1420" w:type="dxa"/>
+          </w:tcPr>
+          <w:p>
+            <w:pPr>
+              <w:rPr>
+                <w:rFonts w:ascii="Arial" w:hAnsi="Arial" w:cs="Arial"/>
+                <w:kern w:val="0"/>
+                <w:sz w:val="20"/>
+                <w:szCs w:val="20"/>
+              </w:rPr>
+            </w:pPr>
+            <w:r>
+              <w:rPr>
+                <w:rFonts w:ascii="Arial" w:hAnsi="Arial" w:cs="Arial" w:hint="eastAsia"/>
+                <w:kern w:val="0"/>
+                <w:sz w:val="20"/>
+                <w:szCs w:val="20"/>
+              </w:rPr>
+              <w:t>32</w:t>
+            </w:r>
+          </w:p>
+        </w:tc>
+        <w:tc>
+          <w:tcPr>
+            <w:tcW w:w="1421" w:type="dxa"/>
+          </w:tcPr>
+          <w:p>
+            <w:pPr>
+              <w:rPr>
+                <w:rFonts w:ascii="Arial" w:hAnsi="Arial" w:cs="Arial"/>
+                <w:kern w:val="0"/>
+                <w:sz w:val="20"/>
+                <w:szCs w:val="20"/>
+              </w:rPr>
+            </w:pPr>
+            <w:bookmarkStart w:id="6" w:name="OLE_LINK8"/>
+            <w:r>
+              <w:rPr>
+                <w:rFonts w:ascii="Arial" w:hAnsi="Arial" w:cs="Arial"/>
+                <w:kern w:val="0"/>
+                <w:sz w:val="20"/>
+                <w:szCs w:val="20"/>
+              </w:rPr>
+              <w:t>N</w:t>
+            </w:r>
             <w:bookmarkEnd w:id="6"/>
           </w:p>
         </w:tc>
         <w:tc>
           <w:tcPr>
-            <w:tcW w:w="1420" w:type="dxa"/>
+            <w:tcW w:w="1421" w:type="dxa"/>
           </w:tcPr>
           <w:p>
             <w:pPr>
@@ -22243,6 +22418,24 @@
                 <w:szCs w:val="20"/>
               </w:rPr>
             </w:pPr>
+          </w:p>
+        </w:tc>
+      </w:tr>
+      <w:bookmarkEnd w:id="4"/>
+      <w:tr>
+        <w:tc>
+          <w:tcPr>
+            <w:tcW w:w="1726" w:type="dxa"/>
+          </w:tcPr>
+          <w:p>
+            <w:pPr>
+              <w:rPr>
+                <w:rFonts w:ascii="Arial" w:hAnsi="Arial" w:cs="Arial"/>
+                <w:kern w:val="0"/>
+                <w:sz w:val="20"/>
+                <w:szCs w:val="20"/>
+              </w:rPr>
+            </w:pPr>
             <w:r>
               <w:rPr>
                 <w:rFonts w:ascii="Arial" w:hAnsi="Arial" w:cs="Arial" w:hint="eastAsia"/>
@@ -22250,67 +22443,17 @@
                 <w:sz w:val="20"/>
                 <w:szCs w:val="20"/>
               </w:rPr>
-              <w:t>32</w:t>
-            </w:r>
-          </w:p>
-        </w:tc>
-        <w:tc>
-          <w:tcPr>
-            <w:tcW w:w="1421" w:type="dxa"/>
-          </w:tcPr>
-          <w:p>
-            <w:pPr>
+              <w:t>Admin</w:t>
+            </w:r>
+            <w:r>
               <w:rPr>
                 <w:rFonts w:ascii="Arial" w:hAnsi="Arial" w:cs="Arial"/>
                 <w:kern w:val="0"/>
                 <w:sz w:val="20"/>
                 <w:szCs w:val="20"/>
               </w:rPr>
-            </w:pPr>
-            <w:bookmarkStart w:id="7" w:name="OLE_LINK8"/>
-            <w:r>
-              <w:rPr>
-                <w:rFonts w:ascii="Arial" w:hAnsi="Arial" w:cs="Arial"/>
-                <w:kern w:val="0"/>
-                <w:sz w:val="20"/>
-                <w:szCs w:val="20"/>
-              </w:rPr>
-              <w:t>N</w:t>
-            </w:r>
-            <w:bookmarkEnd w:id="7"/>
-          </w:p>
-        </w:tc>
-        <w:tc>
-          <w:tcPr>
-            <w:tcW w:w="1421" w:type="dxa"/>
-          </w:tcPr>
-          <w:p>
-            <w:pPr>
-              <w:rPr>
-                <w:rFonts w:ascii="Arial" w:hAnsi="Arial" w:cs="Arial"/>
-                <w:kern w:val="0"/>
-                <w:sz w:val="20"/>
-                <w:szCs w:val="20"/>
-              </w:rPr>
-            </w:pPr>
-          </w:p>
-        </w:tc>
-      </w:tr>
-      <w:bookmarkEnd w:id="5"/>
-      <w:tr>
-        <w:tc>
-          <w:tcPr>
-            <w:tcW w:w="1726" w:type="dxa"/>
-          </w:tcPr>
-          <w:p>
-            <w:pPr>
-              <w:rPr>
-                <w:rFonts w:ascii="Arial" w:hAnsi="Arial" w:cs="Arial"/>
-                <w:kern w:val="0"/>
-                <w:sz w:val="20"/>
-                <w:szCs w:val="20"/>
-              </w:rPr>
-            </w:pPr>
+              <w:t>_</w:t>
+            </w:r>
             <w:r>
               <w:rPr>
                 <w:rFonts w:ascii="Arial" w:hAnsi="Arial" w:cs="Arial" w:hint="eastAsia"/>
@@ -22318,7 +22461,7 @@
                 <w:sz w:val="20"/>
                 <w:szCs w:val="20"/>
               </w:rPr>
-              <w:t>AdminEmail</w:t>
+              <w:t>Email</w:t>
             </w:r>
           </w:p>
         </w:tc>
@@ -22734,6 +22877,262 @@
             </w:pPr>
             <w:r>
               <w:rPr>
+                <w:rFonts w:ascii="宋体" w:hAnsi="宋体"/>
+                <w:kern w:val="0"/>
+                <w:sz w:val="20"/>
+                <w:szCs w:val="20"/>
+              </w:rPr>
+              <w:t>int</w:t>
+            </w:r>
+          </w:p>
+        </w:tc>
+        <w:tc>
+          <w:tcPr>
+            <w:tcW w:w="1420" w:type="dxa"/>
+          </w:tcPr>
+          <w:p>
+            <w:pPr>
+              <w:rPr>
+                <w:rFonts w:ascii="宋体" w:hAnsi="宋体"/>
+                <w:kern w:val="0"/>
+                <w:sz w:val="20"/>
+                <w:szCs w:val="20"/>
+              </w:rPr>
+            </w:pPr>
+          </w:p>
+        </w:tc>
+        <w:tc>
+          <w:tcPr>
+            <w:tcW w:w="1266" w:type="dxa"/>
+          </w:tcPr>
+          <w:p>
+            <w:pPr>
+              <w:rPr>
+                <w:rFonts w:ascii="宋体" w:hAnsi="宋体"/>
+                <w:kern w:val="0"/>
+                <w:sz w:val="20"/>
+                <w:szCs w:val="20"/>
+              </w:rPr>
+            </w:pPr>
+            <w:r>
+              <w:rPr>
+                <w:rFonts w:ascii="宋体" w:hAnsi="宋体" w:hint="eastAsia"/>
+                <w:kern w:val="0"/>
+                <w:sz w:val="20"/>
+                <w:szCs w:val="20"/>
+              </w:rPr>
+              <w:t>N</w:t>
+            </w:r>
+          </w:p>
+        </w:tc>
+        <w:tc>
+          <w:tcPr>
+            <w:tcW w:w="1576" w:type="dxa"/>
+          </w:tcPr>
+          <w:p>
+            <w:pPr>
+              <w:rPr>
+                <w:rFonts w:ascii="宋体" w:hAnsi="宋体"/>
+                <w:kern w:val="0"/>
+                <w:sz w:val="20"/>
+                <w:szCs w:val="20"/>
+              </w:rPr>
+            </w:pPr>
+            <w:r>
+              <w:rPr>
+                <w:rFonts w:ascii="宋体" w:hAnsi="宋体" w:hint="eastAsia"/>
+                <w:kern w:val="0"/>
+                <w:sz w:val="20"/>
+                <w:szCs w:val="20"/>
+              </w:rPr>
+              <w:t>主键</w:t>
+            </w:r>
+          </w:p>
+        </w:tc>
+      </w:tr>
+      <w:tr>
+        <w:tc>
+          <w:tcPr>
+            <w:tcW w:w="1420" w:type="dxa"/>
+          </w:tcPr>
+          <w:p>
+            <w:pPr>
+              <w:rPr>
+                <w:rFonts w:ascii="宋体" w:hAnsi="宋体" w:hint="eastAsia"/>
+                <w:kern w:val="0"/>
+                <w:sz w:val="20"/>
+                <w:szCs w:val="20"/>
+              </w:rPr>
+            </w:pPr>
+            <w:r>
+              <w:rPr>
+                <w:rFonts w:ascii="宋体" w:hAnsi="宋体" w:hint="eastAsia"/>
+                <w:kern w:val="0"/>
+                <w:sz w:val="20"/>
+                <w:szCs w:val="20"/>
+              </w:rPr>
+              <w:t>HInfo_</w:t>
+            </w:r>
+            <w:r>
+              <w:rPr>
+                <w:rFonts w:ascii="宋体" w:hAnsi="宋体"/>
+                <w:kern w:val="0"/>
+                <w:sz w:val="20"/>
+                <w:szCs w:val="20"/>
+              </w:rPr>
+              <w:t>desc</w:t>
+            </w:r>
+          </w:p>
+        </w:tc>
+        <w:tc>
+          <w:tcPr>
+            <w:tcW w:w="1420" w:type="dxa"/>
+          </w:tcPr>
+          <w:p>
+            <w:pPr>
+              <w:rPr>
+                <w:rFonts w:ascii="宋体" w:hAnsi="宋体" w:hint="eastAsia"/>
+                <w:kern w:val="0"/>
+                <w:sz w:val="20"/>
+                <w:szCs w:val="20"/>
+              </w:rPr>
+            </w:pPr>
+            <w:r>
+              <w:rPr>
+                <w:rFonts w:ascii="宋体" w:hAnsi="宋体" w:hint="eastAsia"/>
+                <w:kern w:val="0"/>
+                <w:sz w:val="20"/>
+                <w:szCs w:val="20"/>
+              </w:rPr>
+              <w:t>房屋描述</w:t>
+            </w:r>
+          </w:p>
+        </w:tc>
+        <w:tc>
+          <w:tcPr>
+            <w:tcW w:w="1420" w:type="dxa"/>
+          </w:tcPr>
+          <w:p>
+            <w:pPr>
+              <w:rPr>
+                <w:rFonts w:ascii="宋体" w:hAnsi="宋体" w:hint="eastAsia"/>
+                <w:kern w:val="0"/>
+                <w:sz w:val="20"/>
+                <w:szCs w:val="20"/>
+              </w:rPr>
+            </w:pPr>
+          </w:p>
+        </w:tc>
+        <w:tc>
+          <w:tcPr>
+            <w:tcW w:w="1420" w:type="dxa"/>
+          </w:tcPr>
+          <w:p>
+            <w:pPr>
+              <w:rPr>
+                <w:rFonts w:ascii="宋体" w:hAnsi="宋体" w:hint="eastAsia"/>
+                <w:kern w:val="0"/>
+                <w:sz w:val="20"/>
+                <w:szCs w:val="20"/>
+              </w:rPr>
+            </w:pPr>
+          </w:p>
+        </w:tc>
+        <w:tc>
+          <w:tcPr>
+            <w:tcW w:w="1266" w:type="dxa"/>
+          </w:tcPr>
+          <w:p>
+            <w:pPr>
+              <w:rPr>
+                <w:rFonts w:ascii="宋体" w:hAnsi="宋体" w:hint="eastAsia"/>
+                <w:kern w:val="0"/>
+                <w:sz w:val="20"/>
+                <w:szCs w:val="20"/>
+              </w:rPr>
+            </w:pPr>
+          </w:p>
+        </w:tc>
+        <w:tc>
+          <w:tcPr>
+            <w:tcW w:w="1576" w:type="dxa"/>
+          </w:tcPr>
+          <w:p>
+            <w:pPr>
+              <w:rPr>
+                <w:rFonts w:ascii="宋体" w:hAnsi="宋体" w:hint="eastAsia"/>
+                <w:kern w:val="0"/>
+                <w:sz w:val="20"/>
+                <w:szCs w:val="20"/>
+              </w:rPr>
+            </w:pPr>
+          </w:p>
+        </w:tc>
+      </w:tr>
+      <w:tr>
+        <w:tc>
+          <w:tcPr>
+            <w:tcW w:w="1420" w:type="dxa"/>
+          </w:tcPr>
+          <w:p>
+            <w:pPr>
+              <w:rPr>
+                <w:rFonts w:ascii="宋体" w:hAnsi="宋体"/>
+                <w:kern w:val="0"/>
+                <w:sz w:val="20"/>
+                <w:szCs w:val="20"/>
+              </w:rPr>
+            </w:pPr>
+            <w:r>
+              <w:rPr>
+                <w:rFonts w:ascii="宋体" w:hAnsi="宋体" w:hint="eastAsia"/>
+                <w:kern w:val="0"/>
+                <w:sz w:val="20"/>
+                <w:szCs w:val="20"/>
+              </w:rPr>
+              <w:t>User_id</w:t>
+            </w:r>
+          </w:p>
+        </w:tc>
+        <w:tc>
+          <w:tcPr>
+            <w:tcW w:w="1420" w:type="dxa"/>
+          </w:tcPr>
+          <w:p>
+            <w:pPr>
+              <w:rPr>
+                <w:rFonts w:ascii="宋体" w:hAnsi="宋体"/>
+                <w:kern w:val="0"/>
+                <w:sz w:val="20"/>
+                <w:szCs w:val="20"/>
+              </w:rPr>
+            </w:pPr>
+            <w:r>
+              <w:rPr>
+                <w:rFonts w:ascii="宋体" w:hAnsi="宋体" w:hint="eastAsia"/>
+                <w:kern w:val="0"/>
+                <w:sz w:val="20"/>
+                <w:szCs w:val="20"/>
+              </w:rPr>
+              <w:t>用户ID</w:t>
+            </w:r>
+          </w:p>
+        </w:tc>
+        <w:tc>
+          <w:tcPr>
+            <w:tcW w:w="1420" w:type="dxa"/>
+          </w:tcPr>
+          <w:p>
+            <w:pPr>
+              <w:rPr>
+                <w:rFonts w:ascii="宋体" w:hAnsi="宋体"/>
+                <w:kern w:val="0"/>
+                <w:sz w:val="20"/>
+                <w:szCs w:val="20"/>
+              </w:rPr>
+            </w:pPr>
+            <w:r>
+              <w:rPr>
                 <w:rFonts w:ascii="宋体" w:hAnsi="宋体" w:hint="eastAsia"/>
                 <w:kern w:val="0"/>
                 <w:sz w:val="20"/>
@@ -22804,15 +23203,6 @@
                 <w:szCs w:val="20"/>
               </w:rPr>
             </w:pPr>
-            <w:r>
-              <w:rPr>
-                <w:rFonts w:ascii="宋体" w:hAnsi="宋体" w:hint="eastAsia"/>
-                <w:kern w:val="0"/>
-                <w:sz w:val="20"/>
-                <w:szCs w:val="20"/>
-              </w:rPr>
-              <w:t>主键</w:t>
-            </w:r>
           </w:p>
         </w:tc>
       </w:tr>
@@ -22837,7 +23227,7 @@
                 <w:sz w:val="20"/>
                 <w:szCs w:val="20"/>
               </w:rPr>
-              <w:t>User_id</w:t>
+              <w:t>City_id</w:t>
             </w:r>
           </w:p>
         </w:tc>
@@ -22861,7 +23251,7 @@
                 <w:sz w:val="20"/>
                 <w:szCs w:val="20"/>
               </w:rPr>
-              <w:t>用户ID</w:t>
+              <w:t>城市</w:t>
             </w:r>
           </w:p>
         </w:tc>
@@ -22880,12 +23270,21 @@
             </w:pPr>
             <w:r>
               <w:rPr>
-                <w:rFonts w:ascii="宋体" w:hAnsi="宋体" w:hint="eastAsia"/>
-                <w:kern w:val="0"/>
-                <w:sz w:val="20"/>
-                <w:szCs w:val="20"/>
-              </w:rPr>
-              <w:t>varchar</w:t>
+                <w:rFonts w:ascii="宋体" w:hAnsi="宋体"/>
+                <w:kern w:val="0"/>
+                <w:sz w:val="20"/>
+                <w:szCs w:val="20"/>
+              </w:rPr>
+              <w:t>i</w:t>
+            </w:r>
+            <w:r>
+              <w:rPr>
+                <w:rFonts w:ascii="宋体" w:hAnsi="宋体" w:hint="eastAsia"/>
+                <w:kern w:val="0"/>
+                <w:sz w:val="20"/>
+                <w:szCs w:val="20"/>
+              </w:rPr>
+              <w:t>nt</w:t>
             </w:r>
           </w:p>
         </w:tc>
@@ -22902,15 +23301,6 @@
                 <w:szCs w:val="20"/>
               </w:rPr>
             </w:pPr>
-            <w:r>
-              <w:rPr>
-                <w:rFonts w:ascii="宋体" w:hAnsi="宋体" w:hint="eastAsia"/>
-                <w:kern w:val="0"/>
-                <w:sz w:val="20"/>
-                <w:szCs w:val="20"/>
-              </w:rPr>
-              <w:t>255</w:t>
-            </w:r>
           </w:p>
         </w:tc>
         <w:tc>
@@ -22950,6 +23340,15 @@
                 <w:szCs w:val="20"/>
               </w:rPr>
             </w:pPr>
+            <w:r>
+              <w:rPr>
+                <w:rFonts w:ascii="宋体" w:hAnsi="宋体" w:hint="eastAsia"/>
+                <w:kern w:val="0"/>
+                <w:sz w:val="20"/>
+                <w:szCs w:val="20"/>
+              </w:rPr>
+              <w:t>城市表外键</w:t>
+            </w:r>
           </w:p>
         </w:tc>
       </w:tr>
@@ -22961,7 +23360,7 @@
           <w:p>
             <w:pPr>
               <w:rPr>
-                <w:rFonts w:ascii="宋体" w:hAnsi="宋体"/>
+                <w:rFonts w:ascii="宋体" w:hAnsi="宋体" w:hint="eastAsia"/>
                 <w:kern w:val="0"/>
                 <w:sz w:val="20"/>
                 <w:szCs w:val="20"/>
@@ -22976,6 +23375,15 @@
               </w:rPr>
               <w:t>Area</w:t>
             </w:r>
+            <w:r>
+              <w:rPr>
+                <w:rFonts w:ascii="宋体" w:hAnsi="宋体"/>
+                <w:kern w:val="0"/>
+                <w:sz w:val="20"/>
+                <w:szCs w:val="20"/>
+              </w:rPr>
+              <w:t>_id</w:t>
+            </w:r>
           </w:p>
         </w:tc>
         <w:tc>
@@ -22985,20 +23393,20 @@
           <w:p>
             <w:pPr>
               <w:rPr>
-                <w:rFonts w:ascii="宋体" w:hAnsi="宋体"/>
-                <w:kern w:val="0"/>
-                <w:sz w:val="20"/>
-                <w:szCs w:val="20"/>
-              </w:rPr>
-            </w:pPr>
-            <w:r>
-              <w:rPr>
-                <w:rFonts w:ascii="宋体" w:hAnsi="宋体" w:hint="eastAsia"/>
-                <w:kern w:val="0"/>
-                <w:sz w:val="20"/>
-                <w:szCs w:val="20"/>
-              </w:rPr>
-              <w:t>地段</w:t>
+                <w:rFonts w:ascii="宋体" w:hAnsi="宋体" w:hint="eastAsia"/>
+                <w:kern w:val="0"/>
+                <w:sz w:val="20"/>
+                <w:szCs w:val="20"/>
+              </w:rPr>
+            </w:pPr>
+            <w:r>
+              <w:rPr>
+                <w:rFonts w:ascii="宋体" w:hAnsi="宋体" w:hint="eastAsia"/>
+                <w:kern w:val="0"/>
+                <w:sz w:val="20"/>
+                <w:szCs w:val="20"/>
+              </w:rPr>
+              <w:t>区域</w:t>
             </w:r>
           </w:p>
         </w:tc>
@@ -23009,20 +23417,29 @@
           <w:p>
             <w:pPr>
               <w:rPr>
-                <w:rFonts w:ascii="宋体" w:hAnsi="宋体"/>
-                <w:kern w:val="0"/>
-                <w:sz w:val="20"/>
-                <w:szCs w:val="20"/>
-              </w:rPr>
-            </w:pPr>
-            <w:r>
-              <w:rPr>
-                <w:rFonts w:ascii="宋体" w:hAnsi="宋体" w:hint="eastAsia"/>
-                <w:kern w:val="0"/>
-                <w:sz w:val="20"/>
-                <w:szCs w:val="20"/>
-              </w:rPr>
-              <w:t>varchar</w:t>
+                <w:rFonts w:ascii="宋体" w:hAnsi="宋体" w:hint="eastAsia"/>
+                <w:kern w:val="0"/>
+                <w:sz w:val="20"/>
+                <w:szCs w:val="20"/>
+              </w:rPr>
+            </w:pPr>
+            <w:r>
+              <w:rPr>
+                <w:rFonts w:ascii="宋体" w:hAnsi="宋体"/>
+                <w:kern w:val="0"/>
+                <w:sz w:val="20"/>
+                <w:szCs w:val="20"/>
+              </w:rPr>
+              <w:t>i</w:t>
+            </w:r>
+            <w:r>
+              <w:rPr>
+                <w:rFonts w:ascii="宋体" w:hAnsi="宋体" w:hint="eastAsia"/>
+                <w:kern w:val="0"/>
+                <w:sz w:val="20"/>
+                <w:szCs w:val="20"/>
+              </w:rPr>
+              <w:t>nt</w:t>
             </w:r>
           </w:p>
         </w:tc>
@@ -23033,21 +23450,12 @@
           <w:p>
             <w:pPr>
               <w:rPr>
-                <w:rFonts w:ascii="宋体" w:hAnsi="宋体"/>
-                <w:kern w:val="0"/>
-                <w:sz w:val="20"/>
-                <w:szCs w:val="20"/>
-              </w:rPr>
-            </w:pPr>
-            <w:r>
-              <w:rPr>
-                <w:rFonts w:ascii="宋体" w:hAnsi="宋体" w:hint="eastAsia"/>
-                <w:kern w:val="0"/>
-                <w:sz w:val="20"/>
-                <w:szCs w:val="20"/>
-              </w:rPr>
-              <w:t>255</w:t>
-            </w:r>
+                <w:rFonts w:ascii="宋体" w:hAnsi="宋体" w:hint="eastAsia"/>
+                <w:kern w:val="0"/>
+                <w:sz w:val="20"/>
+                <w:szCs w:val="20"/>
+              </w:rPr>
+            </w:pPr>
           </w:p>
         </w:tc>
         <w:tc>
@@ -23057,21 +23465,12 @@
           <w:p>
             <w:pPr>
               <w:rPr>
-                <w:rFonts w:ascii="宋体" w:hAnsi="宋体"/>
-                <w:kern w:val="0"/>
-                <w:sz w:val="20"/>
-                <w:szCs w:val="20"/>
-              </w:rPr>
-            </w:pPr>
-            <w:r>
-              <w:rPr>
-                <w:rFonts w:ascii="宋体" w:hAnsi="宋体" w:hint="eastAsia"/>
-                <w:kern w:val="0"/>
-                <w:sz w:val="20"/>
-                <w:szCs w:val="20"/>
-              </w:rPr>
-              <w:t>N</w:t>
-            </w:r>
+                <w:rFonts w:ascii="宋体" w:hAnsi="宋体" w:hint="eastAsia"/>
+                <w:kern w:val="0"/>
+                <w:sz w:val="20"/>
+                <w:szCs w:val="20"/>
+              </w:rPr>
+            </w:pPr>
           </w:p>
         </w:tc>
         <w:tc>
@@ -23087,6 +23486,15 @@
                 <w:szCs w:val="20"/>
               </w:rPr>
             </w:pPr>
+            <w:r>
+              <w:rPr>
+                <w:rFonts w:ascii="宋体" w:hAnsi="宋体" w:hint="eastAsia"/>
+                <w:kern w:val="0"/>
+                <w:sz w:val="20"/>
+                <w:szCs w:val="20"/>
+              </w:rPr>
+              <w:t>区域表外键</w:t>
+            </w:r>
           </w:p>
         </w:tc>
       </w:tr>
@@ -24477,14 +24885,16 @@
             <w:pPr>
               <w:rPr>
                 <w:rFonts w:ascii="宋体" w:hAnsi="宋体"/>
-                <w:kern w:val="0"/>
-                <w:sz w:val="20"/>
-                <w:szCs w:val="20"/>
-              </w:rPr>
-            </w:pPr>
-            <w:r>
-              <w:rPr>
-                <w:rFonts w:ascii="宋体" w:hAnsi="宋体" w:hint="eastAsia"/>
+                <w:strike/>
+                <w:kern w:val="0"/>
+                <w:sz w:val="20"/>
+                <w:szCs w:val="20"/>
+              </w:rPr>
+            </w:pPr>
+            <w:r>
+              <w:rPr>
+                <w:rFonts w:ascii="宋体" w:hAnsi="宋体" w:hint="eastAsia"/>
+                <w:strike/>
                 <w:kern w:val="0"/>
                 <w:sz w:val="20"/>
                 <w:szCs w:val="20"/>
@@ -24501,14 +24911,16 @@
             <w:pPr>
               <w:rPr>
                 <w:rFonts w:ascii="宋体" w:hAnsi="宋体"/>
-                <w:kern w:val="0"/>
-                <w:sz w:val="20"/>
-                <w:szCs w:val="20"/>
-              </w:rPr>
-            </w:pPr>
-            <w:r>
-              <w:rPr>
-                <w:rFonts w:ascii="宋体" w:hAnsi="宋体" w:hint="eastAsia"/>
+                <w:strike/>
+                <w:kern w:val="0"/>
+                <w:sz w:val="20"/>
+                <w:szCs w:val="20"/>
+              </w:rPr>
+            </w:pPr>
+            <w:r>
+              <w:rPr>
+                <w:rFonts w:ascii="宋体" w:hAnsi="宋体" w:hint="eastAsia"/>
+                <w:strike/>
                 <w:kern w:val="0"/>
                 <w:sz w:val="20"/>
                 <w:szCs w:val="20"/>
@@ -24525,14 +24937,16 @@
             <w:pPr>
               <w:rPr>
                 <w:rFonts w:ascii="宋体" w:hAnsi="宋体"/>
-                <w:kern w:val="0"/>
-                <w:sz w:val="20"/>
-                <w:szCs w:val="20"/>
-              </w:rPr>
-            </w:pPr>
-            <w:r>
-              <w:rPr>
-                <w:rFonts w:ascii="宋体" w:hAnsi="宋体" w:hint="eastAsia"/>
+                <w:strike/>
+                <w:kern w:val="0"/>
+                <w:sz w:val="20"/>
+                <w:szCs w:val="20"/>
+              </w:rPr>
+            </w:pPr>
+            <w:r>
+              <w:rPr>
+                <w:rFonts w:ascii="宋体" w:hAnsi="宋体" w:hint="eastAsia"/>
+                <w:strike/>
                 <w:kern w:val="0"/>
                 <w:sz w:val="20"/>
                 <w:szCs w:val="20"/>
@@ -24549,14 +24963,16 @@
             <w:pPr>
               <w:rPr>
                 <w:rFonts w:ascii="宋体" w:hAnsi="宋体"/>
-                <w:kern w:val="0"/>
-                <w:sz w:val="20"/>
-                <w:szCs w:val="20"/>
-              </w:rPr>
-            </w:pPr>
-            <w:r>
-              <w:rPr>
-                <w:rFonts w:ascii="宋体" w:hAnsi="宋体" w:hint="eastAsia"/>
+                <w:strike/>
+                <w:kern w:val="0"/>
+                <w:sz w:val="20"/>
+                <w:szCs w:val="20"/>
+              </w:rPr>
+            </w:pPr>
+            <w:r>
+              <w:rPr>
+                <w:rFonts w:ascii="宋体" w:hAnsi="宋体" w:hint="eastAsia"/>
+                <w:strike/>
                 <w:kern w:val="0"/>
                 <w:sz w:val="20"/>
                 <w:szCs w:val="20"/>
@@ -24573,14 +24989,16 @@
             <w:pPr>
               <w:rPr>
                 <w:rFonts w:ascii="宋体" w:hAnsi="宋体"/>
-                <w:kern w:val="0"/>
-                <w:sz w:val="20"/>
-                <w:szCs w:val="20"/>
-              </w:rPr>
-            </w:pPr>
-            <w:r>
-              <w:rPr>
-                <w:rFonts w:ascii="宋体" w:hAnsi="宋体" w:hint="eastAsia"/>
+                <w:strike/>
+                <w:kern w:val="0"/>
+                <w:sz w:val="20"/>
+                <w:szCs w:val="20"/>
+              </w:rPr>
+            </w:pPr>
+            <w:r>
+              <w:rPr>
+                <w:rFonts w:ascii="宋体" w:hAnsi="宋体" w:hint="eastAsia"/>
+                <w:strike/>
                 <w:kern w:val="0"/>
                 <w:sz w:val="20"/>
                 <w:szCs w:val="20"/>
@@ -24597,6 +25015,7 @@
             <w:pPr>
               <w:rPr>
                 <w:rFonts w:ascii="宋体" w:hAnsi="宋体"/>
+                <w:strike/>
                 <w:kern w:val="0"/>
                 <w:sz w:val="20"/>
                 <w:szCs w:val="20"/>
@@ -24886,21 +25305,25 @@
           </w:tcPr>
           <w:p>
             <w:pPr>
-              <w:rPr>
-                <w:rFonts w:ascii="宋体" w:hAnsi="宋体"/>
-                <w:kern w:val="0"/>
-                <w:sz w:val="20"/>
-                <w:szCs w:val="20"/>
-              </w:rPr>
-            </w:pPr>
-            <w:r>
-              <w:rPr>
-                <w:rFonts w:ascii="宋体" w:hAnsi="宋体" w:hint="eastAsia"/>
-                <w:kern w:val="0"/>
-                <w:sz w:val="20"/>
-                <w:szCs w:val="20"/>
-              </w:rPr>
-              <w:t>Floor</w:t>
+              <w:autoSpaceDE w:val="0"/>
+              <w:autoSpaceDN w:val="0"/>
+              <w:adjustRightInd w:val="0"/>
+              <w:jc w:val="left"/>
+              <w:rPr>
+                <w:rFonts w:ascii="新宋体" w:eastAsia="新宋体" w:hAnsiTheme="minorHAnsi" w:cs="新宋体" w:hint="eastAsia"/>
+                <w:kern w:val="0"/>
+                <w:sz w:val="19"/>
+                <w:szCs w:val="19"/>
+              </w:rPr>
+            </w:pPr>
+            <w:r>
+              <w:rPr>
+                <w:rFonts w:ascii="新宋体" w:eastAsia="新宋体" w:hAnsiTheme="minorHAnsi" w:cs="新宋体"/>
+                <w:kern w:val="0"/>
+                <w:sz w:val="19"/>
+                <w:szCs w:val="19"/>
+              </w:rPr>
+              <w:t>HouseFloor</w:t>
             </w:r>
           </w:p>
         </w:tc>
@@ -24998,6 +25421,361 @@
               </w:rPr>
               <w:t>N</w:t>
             </w:r>
+          </w:p>
+        </w:tc>
+        <w:tc>
+          <w:tcPr>
+            <w:tcW w:w="1421" w:type="dxa"/>
+          </w:tcPr>
+          <w:p>
+            <w:pPr>
+              <w:rPr>
+                <w:rFonts w:ascii="宋体" w:hAnsi="宋体"/>
+                <w:kern w:val="0"/>
+                <w:sz w:val="20"/>
+                <w:szCs w:val="20"/>
+              </w:rPr>
+            </w:pPr>
+          </w:p>
+        </w:tc>
+      </w:tr>
+      <w:tr>
+        <w:tc>
+          <w:tcPr>
+            <w:tcW w:w="1291" w:type="dxa"/>
+          </w:tcPr>
+          <w:p>
+            <w:pPr>
+              <w:autoSpaceDE w:val="0"/>
+              <w:autoSpaceDN w:val="0"/>
+              <w:adjustRightInd w:val="0"/>
+              <w:jc w:val="left"/>
+              <w:rPr>
+                <w:rFonts w:ascii="新宋体" w:eastAsia="新宋体" w:hAnsiTheme="minorHAnsi" w:cs="新宋体"/>
+                <w:kern w:val="0"/>
+                <w:sz w:val="19"/>
+                <w:szCs w:val="19"/>
+              </w:rPr>
+            </w:pPr>
+            <w:r>
+              <w:rPr>
+                <w:rFonts w:ascii="新宋体" w:eastAsia="新宋体" w:hAnsiTheme="minorHAnsi" w:cs="新宋体"/>
+                <w:kern w:val="0"/>
+                <w:sz w:val="19"/>
+                <w:szCs w:val="19"/>
+              </w:rPr>
+              <w:lastRenderedPageBreak/>
+              <w:t>Orientations</w:t>
+            </w:r>
+          </w:p>
+        </w:tc>
+        <w:tc>
+          <w:tcPr>
+            <w:tcW w:w="1665" w:type="dxa"/>
+          </w:tcPr>
+          <w:p>
+            <w:pPr>
+              <w:rPr>
+                <w:rFonts w:ascii="宋体" w:hAnsi="宋体" w:hint="eastAsia"/>
+                <w:kern w:val="0"/>
+                <w:sz w:val="20"/>
+                <w:szCs w:val="20"/>
+              </w:rPr>
+            </w:pPr>
+            <w:r>
+              <w:rPr>
+                <w:rFonts w:ascii="宋体" w:hAnsi="宋体" w:hint="eastAsia"/>
+                <w:kern w:val="0"/>
+                <w:sz w:val="20"/>
+                <w:szCs w:val="20"/>
+              </w:rPr>
+              <w:t>朝向</w:t>
+            </w:r>
+          </w:p>
+        </w:tc>
+        <w:tc>
+          <w:tcPr>
+            <w:tcW w:w="1304" w:type="dxa"/>
+          </w:tcPr>
+          <w:p>
+            <w:pPr>
+              <w:rPr>
+                <w:rFonts w:ascii="宋体" w:hAnsi="宋体" w:hint="eastAsia"/>
+                <w:kern w:val="0"/>
+                <w:sz w:val="20"/>
+                <w:szCs w:val="20"/>
+              </w:rPr>
+            </w:pPr>
+          </w:p>
+        </w:tc>
+        <w:tc>
+          <w:tcPr>
+            <w:tcW w:w="1420" w:type="dxa"/>
+          </w:tcPr>
+          <w:p>
+            <w:pPr>
+              <w:rPr>
+                <w:rFonts w:ascii="宋体" w:hAnsi="宋体" w:hint="eastAsia"/>
+                <w:kern w:val="0"/>
+                <w:sz w:val="20"/>
+                <w:szCs w:val="20"/>
+              </w:rPr>
+            </w:pPr>
+          </w:p>
+        </w:tc>
+        <w:tc>
+          <w:tcPr>
+            <w:tcW w:w="1421" w:type="dxa"/>
+          </w:tcPr>
+          <w:p>
+            <w:pPr>
+              <w:rPr>
+                <w:rFonts w:ascii="宋体" w:hAnsi="宋体" w:hint="eastAsia"/>
+                <w:kern w:val="0"/>
+                <w:sz w:val="20"/>
+                <w:szCs w:val="20"/>
+              </w:rPr>
+            </w:pPr>
+          </w:p>
+        </w:tc>
+        <w:tc>
+          <w:tcPr>
+            <w:tcW w:w="1421" w:type="dxa"/>
+          </w:tcPr>
+          <w:p>
+            <w:pPr>
+              <w:rPr>
+                <w:rFonts w:ascii="宋体" w:hAnsi="宋体"/>
+                <w:kern w:val="0"/>
+                <w:sz w:val="20"/>
+                <w:szCs w:val="20"/>
+              </w:rPr>
+            </w:pPr>
+          </w:p>
+        </w:tc>
+      </w:tr>
+      <w:tr>
+        <w:tc>
+          <w:tcPr>
+            <w:tcW w:w="1291" w:type="dxa"/>
+          </w:tcPr>
+          <w:p>
+            <w:pPr>
+              <w:autoSpaceDE w:val="0"/>
+              <w:autoSpaceDN w:val="0"/>
+              <w:adjustRightInd w:val="0"/>
+              <w:jc w:val="left"/>
+              <w:rPr>
+                <w:rFonts w:ascii="新宋体" w:eastAsia="新宋体" w:hAnsiTheme="minorHAnsi" w:cs="新宋体"/>
+                <w:kern w:val="0"/>
+                <w:sz w:val="19"/>
+                <w:szCs w:val="19"/>
+              </w:rPr>
+            </w:pPr>
+          </w:p>
+        </w:tc>
+        <w:tc>
+          <w:tcPr>
+            <w:tcW w:w="1665" w:type="dxa"/>
+          </w:tcPr>
+          <w:p>
+            <w:pPr>
+              <w:rPr>
+                <w:rFonts w:ascii="宋体" w:hAnsi="宋体" w:hint="eastAsia"/>
+                <w:kern w:val="0"/>
+                <w:sz w:val="20"/>
+                <w:szCs w:val="20"/>
+              </w:rPr>
+            </w:pPr>
+            <w:r>
+              <w:rPr>
+                <w:rFonts w:ascii="新宋体" w:eastAsia="新宋体" w:hAnsiTheme="minorHAnsi" w:cs="新宋体" w:hint="eastAsia"/>
+                <w:kern w:val="0"/>
+                <w:sz w:val="19"/>
+                <w:szCs w:val="19"/>
+              </w:rPr>
+              <w:t>类别</w:t>
+            </w:r>
+          </w:p>
+        </w:tc>
+        <w:tc>
+          <w:tcPr>
+            <w:tcW w:w="1304" w:type="dxa"/>
+          </w:tcPr>
+          <w:p>
+            <w:pPr>
+              <w:rPr>
+                <w:rFonts w:ascii="宋体" w:hAnsi="宋体" w:hint="eastAsia"/>
+                <w:kern w:val="0"/>
+                <w:sz w:val="20"/>
+                <w:szCs w:val="20"/>
+              </w:rPr>
+            </w:pPr>
+          </w:p>
+        </w:tc>
+        <w:tc>
+          <w:tcPr>
+            <w:tcW w:w="1420" w:type="dxa"/>
+          </w:tcPr>
+          <w:p>
+            <w:pPr>
+              <w:rPr>
+                <w:rFonts w:ascii="宋体" w:hAnsi="宋体" w:hint="eastAsia"/>
+                <w:kern w:val="0"/>
+                <w:sz w:val="20"/>
+                <w:szCs w:val="20"/>
+              </w:rPr>
+            </w:pPr>
+          </w:p>
+        </w:tc>
+        <w:tc>
+          <w:tcPr>
+            <w:tcW w:w="1421" w:type="dxa"/>
+          </w:tcPr>
+          <w:p>
+            <w:pPr>
+              <w:rPr>
+                <w:rFonts w:ascii="宋体" w:hAnsi="宋体" w:hint="eastAsia"/>
+                <w:kern w:val="0"/>
+                <w:sz w:val="20"/>
+                <w:szCs w:val="20"/>
+              </w:rPr>
+            </w:pPr>
+          </w:p>
+        </w:tc>
+        <w:tc>
+          <w:tcPr>
+            <w:tcW w:w="1421" w:type="dxa"/>
+          </w:tcPr>
+          <w:p>
+            <w:pPr>
+              <w:rPr>
+                <w:rFonts w:ascii="宋体" w:hAnsi="宋体"/>
+                <w:kern w:val="0"/>
+                <w:sz w:val="20"/>
+                <w:szCs w:val="20"/>
+              </w:rPr>
+            </w:pPr>
+            <w:r>
+              <w:rPr>
+                <w:rFonts w:ascii="宋体" w:hAnsi="宋体" w:hint="eastAsia"/>
+                <w:kern w:val="0"/>
+                <w:sz w:val="20"/>
+                <w:szCs w:val="20"/>
+              </w:rPr>
+              <w:t>0表示求租</w:t>
+            </w:r>
+          </w:p>
+          <w:p>
+            <w:pPr>
+              <w:rPr>
+                <w:rFonts w:ascii="宋体" w:hAnsi="宋体"/>
+                <w:kern w:val="0"/>
+                <w:sz w:val="20"/>
+                <w:szCs w:val="20"/>
+              </w:rPr>
+            </w:pPr>
+            <w:r>
+              <w:rPr>
+                <w:rFonts w:ascii="宋体" w:hAnsi="宋体" w:hint="eastAsia"/>
+                <w:kern w:val="0"/>
+                <w:sz w:val="20"/>
+                <w:szCs w:val="20"/>
+              </w:rPr>
+              <w:t>1表示求售</w:t>
+            </w:r>
+          </w:p>
+        </w:tc>
+      </w:tr>
+      <w:tr>
+        <w:tc>
+          <w:tcPr>
+            <w:tcW w:w="1291" w:type="dxa"/>
+          </w:tcPr>
+          <w:p>
+            <w:pPr>
+              <w:autoSpaceDE w:val="0"/>
+              <w:autoSpaceDN w:val="0"/>
+              <w:adjustRightInd w:val="0"/>
+              <w:jc w:val="left"/>
+              <w:rPr>
+                <w:rFonts w:ascii="新宋体" w:eastAsia="新宋体" w:hAnsiTheme="minorHAnsi" w:cs="新宋体" w:hint="eastAsia"/>
+                <w:kern w:val="0"/>
+                <w:sz w:val="19"/>
+                <w:szCs w:val="19"/>
+              </w:rPr>
+            </w:pPr>
+            <w:bookmarkStart w:id="7" w:name="_GoBack"/>
+            <w:bookmarkEnd w:id="7"/>
+          </w:p>
+        </w:tc>
+        <w:tc>
+          <w:tcPr>
+            <w:tcW w:w="1665" w:type="dxa"/>
+          </w:tcPr>
+          <w:p>
+            <w:pPr>
+              <w:rPr>
+                <w:rFonts w:ascii="宋体" w:hAnsi="宋体" w:hint="eastAsia"/>
+                <w:kern w:val="0"/>
+                <w:sz w:val="20"/>
+                <w:szCs w:val="20"/>
+              </w:rPr>
+            </w:pPr>
+            <w:r>
+              <w:rPr>
+                <w:rFonts w:ascii="宋体" w:hAnsi="宋体" w:hint="eastAsia"/>
+                <w:kern w:val="0"/>
+                <w:sz w:val="20"/>
+                <w:szCs w:val="20"/>
+              </w:rPr>
+              <w:t>小区</w:t>
+            </w:r>
+          </w:p>
+        </w:tc>
+        <w:tc>
+          <w:tcPr>
+            <w:tcW w:w="1304" w:type="dxa"/>
+          </w:tcPr>
+          <w:p>
+            <w:pPr>
+              <w:rPr>
+                <w:rFonts w:ascii="宋体" w:hAnsi="宋体" w:hint="eastAsia"/>
+                <w:kern w:val="0"/>
+                <w:sz w:val="20"/>
+                <w:szCs w:val="20"/>
+              </w:rPr>
+            </w:pPr>
+          </w:p>
+        </w:tc>
+        <w:tc>
+          <w:tcPr>
+            <w:tcW w:w="1420" w:type="dxa"/>
+          </w:tcPr>
+          <w:p>
+            <w:pPr>
+              <w:rPr>
+                <w:rFonts w:ascii="宋体" w:hAnsi="宋体" w:hint="eastAsia"/>
+                <w:kern w:val="0"/>
+                <w:sz w:val="20"/>
+                <w:szCs w:val="20"/>
+              </w:rPr>
+            </w:pPr>
+          </w:p>
+        </w:tc>
+        <w:tc>
+          <w:tcPr>
+            <w:tcW w:w="1421" w:type="dxa"/>
+          </w:tcPr>
+          <w:p>
+            <w:pPr>
+              <w:rPr>
+                <w:rFonts w:ascii="宋体" w:hAnsi="宋体" w:hint="eastAsia"/>
+                <w:kern w:val="0"/>
+                <w:sz w:val="20"/>
+                <w:szCs w:val="20"/>
+              </w:rPr>
+            </w:pPr>
           </w:p>
         </w:tc>
         <w:tc>
@@ -25695,7 +26473,25 @@
                 <w:sz w:val="20"/>
                 <w:szCs w:val="20"/>
               </w:rPr>
-              <w:t>County</w:t>
+              <w:t>Count</w:t>
+            </w:r>
+            <w:r>
+              <w:rPr>
+                <w:rFonts w:ascii="宋体" w:hAnsi="宋体"/>
+                <w:kern w:val="0"/>
+                <w:sz w:val="20"/>
+                <w:szCs w:val="20"/>
+              </w:rPr>
+              <w:t>r</w:t>
+            </w:r>
+            <w:r>
+              <w:rPr>
+                <w:rFonts w:ascii="宋体" w:hAnsi="宋体" w:hint="eastAsia"/>
+                <w:kern w:val="0"/>
+                <w:sz w:val="20"/>
+                <w:szCs w:val="20"/>
+              </w:rPr>
+              <w:t>y</w:t>
             </w:r>
           </w:p>
         </w:tc>
@@ -26665,7 +27461,16 @@
                 <w:sz w:val="28"/>
                 <w:szCs w:val="28"/>
               </w:rPr>
-              <w:t>2.1、买方：指每个拥有房地产管理系统账号并使用该系统进行房屋求租求售的人群。</w:t>
+              <w:t>2.1、买方：指每个拥有房地产管理系统账号并使用该系</w:t>
+            </w:r>
+            <w:r>
+              <w:rPr>
+                <w:rFonts w:ascii="宋体" w:hAnsi="宋体" w:cs="宋体" w:hint="eastAsia"/>
+                <w:sz w:val="28"/>
+                <w:szCs w:val="28"/>
+              </w:rPr>
+              <w:lastRenderedPageBreak/>
+              <w:t>统进行房屋求租求售的人群。</w:t>
             </w:r>
           </w:p>
           <w:p>
@@ -26703,16 +27508,7 @@
                 <w:sz w:val="28"/>
                 <w:szCs w:val="28"/>
               </w:rPr>
-              <w:t>2.3、企业用户：指每个拥有房地产管理系统账号并使用</w:t>
-            </w:r>
-            <w:r>
-              <w:rPr>
-                <w:rFonts w:ascii="宋体" w:hAnsi="宋体" w:cs="宋体" w:hint="eastAsia"/>
-                <w:sz w:val="28"/>
-                <w:szCs w:val="28"/>
-              </w:rPr>
-              <w:lastRenderedPageBreak/>
-              <w:t>该系统进行楼盘预售的房地产开发商。</w:t>
+              <w:t>2.3、企业用户：指每个拥有房地产管理系统账号并使用该系统进行楼盘预售的房地产开发商。</w:t>
             </w:r>
           </w:p>
           <w:p>

</xml_diff>